<commit_message>
added info about generators
</commit_message>
<xml_diff>
--- a/section_12/python_decorators.docx
+++ b/section_12/python_decorators.docx
@@ -225,7 +225,39 @@
           <w:sz w:val="24"/>
           <w:szCs w:val="24"/>
         </w:rPr>
-        <w:t>def my_func():</w:t>
+        <w:t xml:space="preserve">def </w:t>
+      </w:r>
+      <w:proofErr w:type="spellStart"/>
+      <w:r>
+        <w:rPr>
+          <w:sz w:val="24"/>
+          <w:szCs w:val="24"/>
+        </w:rPr>
+        <w:t>my_</w:t>
+      </w:r>
+      <w:proofErr w:type="gramStart"/>
+      <w:r>
+        <w:rPr>
+          <w:sz w:val="24"/>
+          <w:szCs w:val="24"/>
+        </w:rPr>
+        <w:t>func</w:t>
+      </w:r>
+      <w:proofErr w:type="spellEnd"/>
+      <w:r>
+        <w:rPr>
+          <w:sz w:val="24"/>
+          <w:szCs w:val="24"/>
+        </w:rPr>
+        <w:t>(</w:t>
+      </w:r>
+      <w:proofErr w:type="gramEnd"/>
+      <w:r>
+        <w:rPr>
+          <w:sz w:val="24"/>
+          <w:szCs w:val="24"/>
+        </w:rPr>
+        <w:t>):</w:t>
       </w:r>
     </w:p>
     <w:p>
@@ -252,51 +284,135 @@
           <w:szCs w:val="24"/>
         </w:rPr>
       </w:pPr>
-      <w:r>
-        <w:rPr>
-          <w:sz w:val="24"/>
-          <w:szCs w:val="24"/>
-        </w:rPr>
-        <w:t>func_var = my_func</w:t>
-      </w:r>
-    </w:p>
-    <w:p>
-      <w:pPr>
-        <w:spacing w:after="0"/>
-        <w:rPr>
-          <w:sz w:val="24"/>
-          <w:szCs w:val="24"/>
-        </w:rPr>
-      </w:pPr>
-      <w:r>
-        <w:rPr>
-          <w:sz w:val="24"/>
-          <w:szCs w:val="24"/>
-        </w:rPr>
-        <w:t>func_var()</w:t>
-      </w:r>
-    </w:p>
-    <w:p>
-      <w:pPr>
-        <w:spacing w:after="0"/>
-        <w:rPr>
-          <w:sz w:val="24"/>
-          <w:szCs w:val="24"/>
-        </w:rPr>
-      </w:pPr>
-      <w:r>
-        <w:rPr>
-          <w:sz w:val="24"/>
-          <w:szCs w:val="24"/>
-        </w:rPr>
-        <w:t xml:space="preserve">Even if then we delete the my_func() function, we still have access to </w:t>
-      </w:r>
-      <w:r>
-        <w:rPr>
-          <w:sz w:val="24"/>
-          <w:szCs w:val="24"/>
-        </w:rPr>
-        <w:t>func_var()</w:t>
+      <w:proofErr w:type="spellStart"/>
+      <w:r>
+        <w:rPr>
+          <w:sz w:val="24"/>
+          <w:szCs w:val="24"/>
+        </w:rPr>
+        <w:t>func_var</w:t>
+      </w:r>
+      <w:proofErr w:type="spellEnd"/>
+      <w:r>
+        <w:rPr>
+          <w:sz w:val="24"/>
+          <w:szCs w:val="24"/>
+        </w:rPr>
+        <w:t xml:space="preserve"> = </w:t>
+      </w:r>
+      <w:proofErr w:type="spellStart"/>
+      <w:r>
+        <w:rPr>
+          <w:sz w:val="24"/>
+          <w:szCs w:val="24"/>
+        </w:rPr>
+        <w:t>my_func</w:t>
+      </w:r>
+      <w:proofErr w:type="spellEnd"/>
+    </w:p>
+    <w:p>
+      <w:pPr>
+        <w:spacing w:after="0"/>
+        <w:rPr>
+          <w:sz w:val="24"/>
+          <w:szCs w:val="24"/>
+        </w:rPr>
+      </w:pPr>
+      <w:proofErr w:type="spellStart"/>
+      <w:r>
+        <w:rPr>
+          <w:sz w:val="24"/>
+          <w:szCs w:val="24"/>
+        </w:rPr>
+        <w:t>func_</w:t>
+      </w:r>
+      <w:proofErr w:type="gramStart"/>
+      <w:r>
+        <w:rPr>
+          <w:sz w:val="24"/>
+          <w:szCs w:val="24"/>
+        </w:rPr>
+        <w:t>var</w:t>
+      </w:r>
+      <w:proofErr w:type="spellEnd"/>
+      <w:r>
+        <w:rPr>
+          <w:sz w:val="24"/>
+          <w:szCs w:val="24"/>
+        </w:rPr>
+        <w:t>(</w:t>
+      </w:r>
+      <w:proofErr w:type="gramEnd"/>
+      <w:r>
+        <w:rPr>
+          <w:sz w:val="24"/>
+          <w:szCs w:val="24"/>
+        </w:rPr>
+        <w:t>)</w:t>
+      </w:r>
+    </w:p>
+    <w:p>
+      <w:pPr>
+        <w:spacing w:after="0"/>
+        <w:rPr>
+          <w:sz w:val="24"/>
+          <w:szCs w:val="24"/>
+        </w:rPr>
+      </w:pPr>
+      <w:r>
+        <w:rPr>
+          <w:sz w:val="24"/>
+          <w:szCs w:val="24"/>
+        </w:rPr>
+        <w:t xml:space="preserve">Even if then we delete the </w:t>
+      </w:r>
+      <w:proofErr w:type="spellStart"/>
+      <w:r>
+        <w:rPr>
+          <w:sz w:val="24"/>
+          <w:szCs w:val="24"/>
+        </w:rPr>
+        <w:t>my_</w:t>
+      </w:r>
+      <w:proofErr w:type="gramStart"/>
+      <w:r>
+        <w:rPr>
+          <w:sz w:val="24"/>
+          <w:szCs w:val="24"/>
+        </w:rPr>
+        <w:t>func</w:t>
+      </w:r>
+      <w:proofErr w:type="spellEnd"/>
+      <w:r>
+        <w:rPr>
+          <w:sz w:val="24"/>
+          <w:szCs w:val="24"/>
+        </w:rPr>
+        <w:t>(</w:t>
+      </w:r>
+      <w:proofErr w:type="gramEnd"/>
+      <w:r>
+        <w:rPr>
+          <w:sz w:val="24"/>
+          <w:szCs w:val="24"/>
+        </w:rPr>
+        <w:t xml:space="preserve">) function, we still have access to </w:t>
+      </w:r>
+      <w:proofErr w:type="spellStart"/>
+      <w:r>
+        <w:rPr>
+          <w:sz w:val="24"/>
+          <w:szCs w:val="24"/>
+        </w:rPr>
+        <w:t>func_var</w:t>
+      </w:r>
+      <w:proofErr w:type="spellEnd"/>
+      <w:r>
+        <w:rPr>
+          <w:sz w:val="24"/>
+          <w:szCs w:val="24"/>
+        </w:rPr>
+        <w:t>()</w:t>
       </w:r>
     </w:p>
     <w:p>
@@ -344,168 +460,382 @@
           <w:sz w:val="24"/>
           <w:szCs w:val="24"/>
         </w:rPr>
-        <w:t>def new_decorator(original_func):</w:t>
-      </w:r>
-    </w:p>
-    <w:p>
-      <w:pPr>
-        <w:spacing w:after="0"/>
-        <w:rPr>
-          <w:sz w:val="24"/>
-          <w:szCs w:val="24"/>
-        </w:rPr>
-      </w:pPr>
-      <w:r>
-        <w:rPr>
-          <w:sz w:val="24"/>
-          <w:szCs w:val="24"/>
-        </w:rPr>
-        <w:t xml:space="preserve">    def wrap_func():</w:t>
-      </w:r>
-    </w:p>
-    <w:p>
-      <w:pPr>
-        <w:spacing w:after="0"/>
-        <w:rPr>
-          <w:sz w:val="24"/>
-          <w:szCs w:val="24"/>
-        </w:rPr>
-      </w:pPr>
-      <w:r>
-        <w:rPr>
-          <w:sz w:val="24"/>
-          <w:szCs w:val="24"/>
-        </w:rPr>
-        <w:t xml:space="preserve">        # code</w:t>
-      </w:r>
-    </w:p>
-    <w:p>
-      <w:pPr>
-        <w:spacing w:after="0"/>
-        <w:rPr>
-          <w:sz w:val="24"/>
-          <w:szCs w:val="24"/>
-        </w:rPr>
-      </w:pPr>
-      <w:r>
-        <w:rPr>
-          <w:sz w:val="24"/>
-          <w:szCs w:val="24"/>
-        </w:rPr>
-        <w:t xml:space="preserve">        original_func()</w:t>
-      </w:r>
-    </w:p>
-    <w:p>
-      <w:pPr>
-        <w:spacing w:after="0"/>
-        <w:rPr>
-          <w:sz w:val="24"/>
-          <w:szCs w:val="24"/>
-        </w:rPr>
-      </w:pPr>
-      <w:r>
-        <w:rPr>
-          <w:sz w:val="24"/>
-          <w:szCs w:val="24"/>
-        </w:rPr>
-        <w:t xml:space="preserve">        # code</w:t>
-      </w:r>
-    </w:p>
-    <w:p>
-      <w:pPr>
-        <w:spacing w:after="0"/>
-        <w:rPr>
-          <w:sz w:val="24"/>
-          <w:szCs w:val="24"/>
-        </w:rPr>
-      </w:pPr>
-      <w:r>
-        <w:rPr>
-          <w:sz w:val="24"/>
-          <w:szCs w:val="24"/>
-        </w:rPr>
-        <w:t xml:space="preserve">    return wrap_func</w:t>
-      </w:r>
-    </w:p>
-    <w:p>
-      <w:pPr>
-        <w:spacing w:after="0"/>
-        <w:rPr>
-          <w:sz w:val="24"/>
-          <w:szCs w:val="24"/>
-        </w:rPr>
-      </w:pPr>
-      <w:r>
-        <w:rPr>
-          <w:sz w:val="24"/>
-          <w:szCs w:val="24"/>
-        </w:rPr>
-        <w:t>Next we can apply the decorator in the following way:</w:t>
-      </w:r>
-    </w:p>
-    <w:p>
-      <w:pPr>
-        <w:spacing w:after="0"/>
-        <w:rPr>
-          <w:sz w:val="24"/>
-          <w:szCs w:val="24"/>
-        </w:rPr>
-      </w:pPr>
-      <w:r>
-        <w:rPr>
-          <w:sz w:val="24"/>
-          <w:szCs w:val="24"/>
-        </w:rPr>
-        <w:t>@new_decorator</w:t>
-      </w:r>
-    </w:p>
-    <w:p>
-      <w:pPr>
-        <w:spacing w:after="0"/>
-        <w:rPr>
-          <w:sz w:val="24"/>
-          <w:szCs w:val="24"/>
-        </w:rPr>
-      </w:pPr>
-      <w:r>
-        <w:rPr>
-          <w:sz w:val="24"/>
-          <w:szCs w:val="24"/>
-        </w:rPr>
-        <w:t>def func_needs_decorator():</w:t>
-      </w:r>
-    </w:p>
-    <w:p>
-      <w:pPr>
-        <w:spacing w:after="0"/>
-        <w:rPr>
-          <w:sz w:val="24"/>
-          <w:szCs w:val="24"/>
-        </w:rPr>
-      </w:pPr>
-      <w:r>
-        <w:rPr>
-          <w:sz w:val="24"/>
-          <w:szCs w:val="24"/>
-        </w:rPr>
-        <w:t xml:space="preserve">    # code</w:t>
-      </w:r>
-    </w:p>
-    <w:p>
-      <w:pPr>
-        <w:spacing w:after="0"/>
-        <w:rPr>
-          <w:sz w:val="24"/>
-          <w:szCs w:val="24"/>
-        </w:rPr>
-      </w:pPr>
-      <w:r>
-        <w:rPr>
-          <w:sz w:val="24"/>
-          <w:szCs w:val="24"/>
-        </w:rPr>
-        <w:t>In this way the funct_needs_Decorator will be passed inside new_decorator</w:t>
-      </w:r>
+        <w:t xml:space="preserve">def </w:t>
+      </w:r>
+      <w:proofErr w:type="spellStart"/>
+      <w:r>
+        <w:rPr>
+          <w:sz w:val="24"/>
+          <w:szCs w:val="24"/>
+        </w:rPr>
+        <w:t>new_decorator</w:t>
+      </w:r>
+      <w:proofErr w:type="spellEnd"/>
+      <w:r>
+        <w:rPr>
+          <w:sz w:val="24"/>
+          <w:szCs w:val="24"/>
+        </w:rPr>
+        <w:t>(</w:t>
+      </w:r>
+      <w:proofErr w:type="spellStart"/>
+      <w:r>
+        <w:rPr>
+          <w:sz w:val="24"/>
+          <w:szCs w:val="24"/>
+        </w:rPr>
+        <w:t>original_func</w:t>
+      </w:r>
+      <w:proofErr w:type="spellEnd"/>
+      <w:r>
+        <w:rPr>
+          <w:sz w:val="24"/>
+          <w:szCs w:val="24"/>
+        </w:rPr>
+        <w:t>):</w:t>
+      </w:r>
+    </w:p>
+    <w:p>
+      <w:pPr>
+        <w:spacing w:after="0"/>
+        <w:rPr>
+          <w:sz w:val="24"/>
+          <w:szCs w:val="24"/>
+        </w:rPr>
+      </w:pPr>
+      <w:r>
+        <w:rPr>
+          <w:sz w:val="24"/>
+          <w:szCs w:val="24"/>
+        </w:rPr>
+        <w:t xml:space="preserve">    def </w:t>
+      </w:r>
+      <w:proofErr w:type="spellStart"/>
+      <w:r>
+        <w:rPr>
+          <w:sz w:val="24"/>
+          <w:szCs w:val="24"/>
+        </w:rPr>
+        <w:t>wrap_</w:t>
+      </w:r>
+      <w:proofErr w:type="gramStart"/>
+      <w:r>
+        <w:rPr>
+          <w:sz w:val="24"/>
+          <w:szCs w:val="24"/>
+        </w:rPr>
+        <w:t>func</w:t>
+      </w:r>
+      <w:proofErr w:type="spellEnd"/>
+      <w:r>
+        <w:rPr>
+          <w:sz w:val="24"/>
+          <w:szCs w:val="24"/>
+        </w:rPr>
+        <w:t>(</w:t>
+      </w:r>
+      <w:proofErr w:type="gramEnd"/>
+      <w:r>
+        <w:rPr>
+          <w:sz w:val="24"/>
+          <w:szCs w:val="24"/>
+        </w:rPr>
+        <w:t>):</w:t>
+      </w:r>
+    </w:p>
+    <w:p>
+      <w:pPr>
+        <w:spacing w:after="0"/>
+        <w:rPr>
+          <w:sz w:val="24"/>
+          <w:szCs w:val="24"/>
+        </w:rPr>
+      </w:pPr>
+      <w:r>
+        <w:rPr>
+          <w:sz w:val="24"/>
+          <w:szCs w:val="24"/>
+        </w:rPr>
+        <w:t xml:space="preserve">        # </w:t>
+      </w:r>
+      <w:proofErr w:type="gramStart"/>
+      <w:r>
+        <w:rPr>
+          <w:sz w:val="24"/>
+          <w:szCs w:val="24"/>
+        </w:rPr>
+        <w:t>code</w:t>
+      </w:r>
+      <w:proofErr w:type="gramEnd"/>
+    </w:p>
+    <w:p>
+      <w:pPr>
+        <w:spacing w:after="0"/>
+        <w:rPr>
+          <w:sz w:val="24"/>
+          <w:szCs w:val="24"/>
+        </w:rPr>
+      </w:pPr>
+      <w:r>
+        <w:rPr>
+          <w:sz w:val="24"/>
+          <w:szCs w:val="24"/>
+        </w:rPr>
+        <w:t xml:space="preserve">        </w:t>
+      </w:r>
+      <w:proofErr w:type="spellStart"/>
+      <w:r>
+        <w:rPr>
+          <w:sz w:val="24"/>
+          <w:szCs w:val="24"/>
+        </w:rPr>
+        <w:t>original_</w:t>
+      </w:r>
+      <w:proofErr w:type="gramStart"/>
+      <w:r>
+        <w:rPr>
+          <w:sz w:val="24"/>
+          <w:szCs w:val="24"/>
+        </w:rPr>
+        <w:t>func</w:t>
+      </w:r>
+      <w:proofErr w:type="spellEnd"/>
+      <w:r>
+        <w:rPr>
+          <w:sz w:val="24"/>
+          <w:szCs w:val="24"/>
+        </w:rPr>
+        <w:t>(</w:t>
+      </w:r>
+      <w:proofErr w:type="gramEnd"/>
+      <w:r>
+        <w:rPr>
+          <w:sz w:val="24"/>
+          <w:szCs w:val="24"/>
+        </w:rPr>
+        <w:t>)</w:t>
+      </w:r>
+    </w:p>
+    <w:p>
+      <w:pPr>
+        <w:spacing w:after="0"/>
+        <w:rPr>
+          <w:sz w:val="24"/>
+          <w:szCs w:val="24"/>
+        </w:rPr>
+      </w:pPr>
+      <w:r>
+        <w:rPr>
+          <w:sz w:val="24"/>
+          <w:szCs w:val="24"/>
+        </w:rPr>
+        <w:t xml:space="preserve">        # </w:t>
+      </w:r>
+      <w:proofErr w:type="gramStart"/>
+      <w:r>
+        <w:rPr>
+          <w:sz w:val="24"/>
+          <w:szCs w:val="24"/>
+        </w:rPr>
+        <w:t>code</w:t>
+      </w:r>
+      <w:proofErr w:type="gramEnd"/>
+    </w:p>
+    <w:p>
+      <w:pPr>
+        <w:spacing w:after="0"/>
+        <w:rPr>
+          <w:sz w:val="24"/>
+          <w:szCs w:val="24"/>
+        </w:rPr>
+      </w:pPr>
+      <w:r>
+        <w:rPr>
+          <w:sz w:val="24"/>
+          <w:szCs w:val="24"/>
+        </w:rPr>
+        <w:t xml:space="preserve">    return </w:t>
+      </w:r>
+      <w:proofErr w:type="spellStart"/>
+      <w:r>
+        <w:rPr>
+          <w:sz w:val="24"/>
+          <w:szCs w:val="24"/>
+        </w:rPr>
+        <w:t>wrap_func</w:t>
+      </w:r>
+      <w:proofErr w:type="spellEnd"/>
+    </w:p>
+    <w:p>
+      <w:pPr>
+        <w:spacing w:after="0"/>
+        <w:rPr>
+          <w:sz w:val="24"/>
+          <w:szCs w:val="24"/>
+        </w:rPr>
+      </w:pPr>
+      <w:proofErr w:type="gramStart"/>
+      <w:r>
+        <w:rPr>
+          <w:sz w:val="24"/>
+          <w:szCs w:val="24"/>
+        </w:rPr>
+        <w:t>Next</w:t>
+      </w:r>
+      <w:proofErr w:type="gramEnd"/>
+      <w:r>
+        <w:rPr>
+          <w:sz w:val="24"/>
+          <w:szCs w:val="24"/>
+        </w:rPr>
+        <w:t xml:space="preserve"> we can apply the decorator in the following way:</w:t>
+      </w:r>
+    </w:p>
+    <w:p>
+      <w:pPr>
+        <w:spacing w:after="0"/>
+        <w:rPr>
+          <w:sz w:val="24"/>
+          <w:szCs w:val="24"/>
+        </w:rPr>
+      </w:pPr>
+      <w:r>
+        <w:rPr>
+          <w:sz w:val="24"/>
+          <w:szCs w:val="24"/>
+        </w:rPr>
+        <w:t>@</w:t>
+      </w:r>
+      <w:proofErr w:type="gramStart"/>
+      <w:r>
+        <w:rPr>
+          <w:sz w:val="24"/>
+          <w:szCs w:val="24"/>
+        </w:rPr>
+        <w:t>new</w:t>
+      </w:r>
+      <w:proofErr w:type="gramEnd"/>
+      <w:r>
+        <w:rPr>
+          <w:sz w:val="24"/>
+          <w:szCs w:val="24"/>
+        </w:rPr>
+        <w:t>_decorator</w:t>
+      </w:r>
+    </w:p>
+    <w:p>
+      <w:pPr>
+        <w:spacing w:after="0"/>
+        <w:rPr>
+          <w:sz w:val="24"/>
+          <w:szCs w:val="24"/>
+        </w:rPr>
+      </w:pPr>
+      <w:r>
+        <w:rPr>
+          <w:sz w:val="24"/>
+          <w:szCs w:val="24"/>
+        </w:rPr>
+        <w:t xml:space="preserve">def </w:t>
+      </w:r>
+      <w:proofErr w:type="spellStart"/>
+      <w:r>
+        <w:rPr>
+          <w:sz w:val="24"/>
+          <w:szCs w:val="24"/>
+        </w:rPr>
+        <w:t>func_needs_</w:t>
+      </w:r>
+      <w:proofErr w:type="gramStart"/>
+      <w:r>
+        <w:rPr>
+          <w:sz w:val="24"/>
+          <w:szCs w:val="24"/>
+        </w:rPr>
+        <w:t>decorator</w:t>
+      </w:r>
+      <w:proofErr w:type="spellEnd"/>
+      <w:r>
+        <w:rPr>
+          <w:sz w:val="24"/>
+          <w:szCs w:val="24"/>
+        </w:rPr>
+        <w:t>(</w:t>
+      </w:r>
+      <w:proofErr w:type="gramEnd"/>
+      <w:r>
+        <w:rPr>
+          <w:sz w:val="24"/>
+          <w:szCs w:val="24"/>
+        </w:rPr>
+        <w:t>):</w:t>
+      </w:r>
+    </w:p>
+    <w:p>
+      <w:pPr>
+        <w:spacing w:after="0"/>
+        <w:rPr>
+          <w:sz w:val="24"/>
+          <w:szCs w:val="24"/>
+        </w:rPr>
+      </w:pPr>
+      <w:r>
+        <w:rPr>
+          <w:sz w:val="24"/>
+          <w:szCs w:val="24"/>
+        </w:rPr>
+        <w:t xml:space="preserve">    # </w:t>
+      </w:r>
+      <w:proofErr w:type="gramStart"/>
+      <w:r>
+        <w:rPr>
+          <w:sz w:val="24"/>
+          <w:szCs w:val="24"/>
+        </w:rPr>
+        <w:t>code</w:t>
+      </w:r>
+      <w:proofErr w:type="gramEnd"/>
+    </w:p>
+    <w:p>
+      <w:pPr>
+        <w:spacing w:after="0"/>
+        <w:rPr>
+          <w:sz w:val="24"/>
+          <w:szCs w:val="24"/>
+        </w:rPr>
+      </w:pPr>
+      <w:r>
+        <w:rPr>
+          <w:sz w:val="24"/>
+          <w:szCs w:val="24"/>
+        </w:rPr>
+        <w:t xml:space="preserve">In this way the </w:t>
+      </w:r>
+      <w:proofErr w:type="spellStart"/>
+      <w:r>
+        <w:rPr>
+          <w:sz w:val="24"/>
+          <w:szCs w:val="24"/>
+        </w:rPr>
+        <w:t>funct_needs_Decorator</w:t>
+      </w:r>
+      <w:proofErr w:type="spellEnd"/>
+      <w:r>
+        <w:rPr>
+          <w:sz w:val="24"/>
+          <w:szCs w:val="24"/>
+        </w:rPr>
+        <w:t xml:space="preserve"> will be passed inside </w:t>
+      </w:r>
+      <w:proofErr w:type="spellStart"/>
+      <w:r>
+        <w:rPr>
+          <w:sz w:val="24"/>
+          <w:szCs w:val="24"/>
+        </w:rPr>
+        <w:t>new_decorator</w:t>
+      </w:r>
+      <w:proofErr w:type="spellEnd"/>
     </w:p>
     <w:p>
       <w:pPr>
@@ -573,6 +903,272 @@
           <w:szCs w:val="24"/>
         </w:rPr>
         <w:t>Decorators are heavily used in web frameworks as Flask and Django</w:t>
+      </w:r>
+    </w:p>
+    <w:p>
+      <w:pPr>
+        <w:spacing w:after="0"/>
+        <w:rPr>
+          <w:sz w:val="24"/>
+          <w:szCs w:val="24"/>
+        </w:rPr>
+      </w:pPr>
+    </w:p>
+    <w:p>
+      <w:pPr>
+        <w:spacing w:after="0"/>
+        <w:rPr>
+          <w:b/>
+          <w:bCs/>
+          <w:sz w:val="28"/>
+          <w:szCs w:val="28"/>
+        </w:rPr>
+      </w:pPr>
+      <w:r>
+        <w:rPr>
+          <w:b/>
+          <w:bCs/>
+          <w:sz w:val="28"/>
+          <w:szCs w:val="28"/>
+        </w:rPr>
+        <w:t>10.03.</w:t>
+      </w:r>
+    </w:p>
+    <w:p>
+      <w:pPr>
+        <w:spacing w:after="0"/>
+        <w:rPr>
+          <w:sz w:val="24"/>
+          <w:szCs w:val="24"/>
+        </w:rPr>
+      </w:pPr>
+      <w:hyperlink r:id="rId5" w:history="1">
+        <w:r>
+          <w:rPr>
+            <w:rStyle w:val="Hyperlink"/>
+            <w:sz w:val="24"/>
+            <w:szCs w:val="24"/>
+          </w:rPr>
+          <w:t>https://www.programiz.com/python-programming/decorator</w:t>
+        </w:r>
+      </w:hyperlink>
+    </w:p>
+    <w:p>
+      <w:pPr>
+        <w:spacing w:after="0"/>
+        <w:rPr>
+          <w:sz w:val="24"/>
+          <w:szCs w:val="24"/>
+        </w:rPr>
+      </w:pPr>
+      <w:r>
+        <w:rPr>
+          <w:sz w:val="24"/>
+          <w:szCs w:val="24"/>
+        </w:rPr>
+        <w:t>The decorators are considered metaprogramming</w:t>
+      </w:r>
+    </w:p>
+    <w:p>
+      <w:pPr>
+        <w:spacing w:after="0"/>
+        <w:rPr>
+          <w:sz w:val="24"/>
+          <w:szCs w:val="24"/>
+        </w:rPr>
+      </w:pPr>
+      <w:r>
+        <w:rPr>
+          <w:sz w:val="24"/>
+          <w:szCs w:val="24"/>
+        </w:rPr>
+        <w:t>That is because a part of the program modifies another part of the program</w:t>
+      </w:r>
+    </w:p>
+    <w:p>
+      <w:pPr>
+        <w:spacing w:after="0"/>
+        <w:rPr>
+          <w:sz w:val="24"/>
+          <w:szCs w:val="24"/>
+        </w:rPr>
+      </w:pPr>
+      <w:r>
+        <w:rPr>
+          <w:sz w:val="24"/>
+          <w:szCs w:val="24"/>
+        </w:rPr>
+        <w:t>Even functions are objects in Python</w:t>
+      </w:r>
+    </w:p>
+    <w:p>
+      <w:pPr>
+        <w:spacing w:after="0"/>
+        <w:rPr>
+          <w:sz w:val="24"/>
+          <w:szCs w:val="24"/>
+        </w:rPr>
+      </w:pPr>
+      <w:r>
+        <w:rPr>
+          <w:sz w:val="24"/>
+          <w:szCs w:val="24"/>
+        </w:rPr>
+        <w:t>A higher order function is a function that takes other functions as arguments</w:t>
+      </w:r>
+    </w:p>
+    <w:p>
+      <w:pPr>
+        <w:spacing w:after="0"/>
+        <w:rPr>
+          <w:sz w:val="24"/>
+          <w:szCs w:val="24"/>
+        </w:rPr>
+      </w:pPr>
+      <w:r>
+        <w:rPr>
+          <w:sz w:val="24"/>
+          <w:szCs w:val="24"/>
+        </w:rPr>
+        <w:lastRenderedPageBreak/>
+        <w:t>The decorator acts as a wrapper</w:t>
+      </w:r>
+    </w:p>
+    <w:p>
+      <w:pPr>
+        <w:spacing w:after="0"/>
+        <w:rPr>
+          <w:sz w:val="24"/>
+          <w:szCs w:val="24"/>
+        </w:rPr>
+      </w:pPr>
+      <w:r>
+        <w:rPr>
+          <w:sz w:val="24"/>
+          <w:szCs w:val="24"/>
+        </w:rPr>
+        <w:t>We can pass arguments in decorated functions</w:t>
+      </w:r>
+    </w:p>
+    <w:p>
+      <w:pPr>
+        <w:spacing w:after="0"/>
+        <w:rPr>
+          <w:sz w:val="24"/>
+          <w:szCs w:val="24"/>
+        </w:rPr>
+      </w:pPr>
+      <w:r>
+        <w:rPr>
+          <w:sz w:val="24"/>
+          <w:szCs w:val="24"/>
+        </w:rPr>
+        <w:t xml:space="preserve">These arguments are passed in the functions inside the decorator (inside </w:t>
+      </w:r>
+      <w:proofErr w:type="spellStart"/>
+      <w:r>
+        <w:rPr>
+          <w:sz w:val="24"/>
+          <w:szCs w:val="24"/>
+        </w:rPr>
+        <w:t>wrap_</w:t>
+      </w:r>
+      <w:proofErr w:type="gramStart"/>
+      <w:r>
+        <w:rPr>
+          <w:sz w:val="24"/>
+          <w:szCs w:val="24"/>
+        </w:rPr>
+        <w:t>func</w:t>
+      </w:r>
+      <w:proofErr w:type="spellEnd"/>
+      <w:r>
+        <w:rPr>
+          <w:sz w:val="24"/>
+          <w:szCs w:val="24"/>
+        </w:rPr>
+        <w:t>(</w:t>
+      </w:r>
+      <w:proofErr w:type="gramEnd"/>
+      <w:r>
+        <w:rPr>
+          <w:sz w:val="24"/>
+          <w:szCs w:val="24"/>
+        </w:rPr>
+        <w:t>))</w:t>
+      </w:r>
+    </w:p>
+    <w:p>
+      <w:pPr>
+        <w:spacing w:after="0"/>
+        <w:rPr>
+          <w:sz w:val="24"/>
+          <w:szCs w:val="24"/>
+        </w:rPr>
+      </w:pPr>
+      <w:r>
+        <w:rPr>
+          <w:sz w:val="24"/>
+          <w:szCs w:val="24"/>
+        </w:rPr>
+        <w:t>For more flexibility we can use *</w:t>
+      </w:r>
+      <w:proofErr w:type="spellStart"/>
+      <w:r>
+        <w:rPr>
+          <w:sz w:val="24"/>
+          <w:szCs w:val="24"/>
+        </w:rPr>
+        <w:t>args</w:t>
+      </w:r>
+      <w:proofErr w:type="spellEnd"/>
+      <w:r>
+        <w:rPr>
+          <w:sz w:val="24"/>
+          <w:szCs w:val="24"/>
+        </w:rPr>
+        <w:t xml:space="preserve"> and **</w:t>
+      </w:r>
+      <w:proofErr w:type="spellStart"/>
+      <w:r>
+        <w:rPr>
+          <w:sz w:val="24"/>
+          <w:szCs w:val="24"/>
+        </w:rPr>
+        <w:t>kwargs</w:t>
+      </w:r>
+      <w:proofErr w:type="spellEnd"/>
+    </w:p>
+    <w:p>
+      <w:pPr>
+        <w:spacing w:after="0"/>
+        <w:rPr>
+          <w:sz w:val="24"/>
+          <w:szCs w:val="24"/>
+        </w:rPr>
+      </w:pPr>
+      <w:r>
+        <w:rPr>
+          <w:sz w:val="24"/>
+          <w:szCs w:val="24"/>
+        </w:rPr>
+        <w:t>Decorators can be chained by putting multiple @ on sequential rows above a function</w:t>
+      </w:r>
+    </w:p>
+    <w:p>
+      <w:pPr>
+        <w:spacing w:after="0"/>
+        <w:rPr>
+          <w:sz w:val="24"/>
+          <w:szCs w:val="24"/>
+        </w:rPr>
+      </w:pPr>
+      <w:r>
+        <w:rPr>
+          <w:sz w:val="24"/>
+          <w:szCs w:val="24"/>
+        </w:rPr>
+        <w:t>The order matters because the decorators will be applied in a bottom-up fashion</w:t>
       </w:r>
     </w:p>
     <w:sectPr>

</xml_diff>